<commit_message>
Updated authentication DB design and MySQL creation
</commit_message>
<xml_diff>
--- a/Authentication Module/Authentication Database Manual.docx
+++ b/Authentication Module/Authentication Database Manual.docx
@@ -28,10 +28,10 @@
           <w:lang w:val="en-MY"/>
         </w:rPr>
         <w:drawing>
-          <wp:inline distT="0" distB="0" distL="0" distR="0" wp14:anchorId="2E7BF1E1" wp14:editId="50066CE2">
-            <wp:extent cx="5731510" cy="3060065"/>
-            <wp:effectExtent l="0" t="0" r="2540" b="6985"/>
-            <wp:docPr id="1" name="Picture 1" descr="Diagram&#10;&#10;Description automatically generated"/>
+          <wp:inline distT="0" distB="0" distL="0" distR="0" wp14:anchorId="3638F7D6" wp14:editId="7376A580">
+            <wp:extent cx="5731510" cy="2234565"/>
+            <wp:effectExtent l="0" t="0" r="2540" b="0"/>
+            <wp:docPr id="2" name="Picture 2" descr="Diagram&#10;&#10;Description automatically generated"/>
             <wp:cNvGraphicFramePr>
               <a:graphicFrameLocks xmlns:a="http://schemas.openxmlformats.org/drawingml/2006/main" noChangeAspect="1"/>
             </wp:cNvGraphicFramePr>
@@ -39,7 +39,7 @@
               <a:graphicData uri="http://schemas.openxmlformats.org/drawingml/2006/picture">
                 <pic:pic xmlns:pic="http://schemas.openxmlformats.org/drawingml/2006/picture">
                   <pic:nvPicPr>
-                    <pic:cNvPr id="1" name="Picture 1" descr="Diagram&#10;&#10;Description automatically generated"/>
+                    <pic:cNvPr id="2" name="Picture 2" descr="Diagram&#10;&#10;Description automatically generated"/>
                     <pic:cNvPicPr/>
                   </pic:nvPicPr>
                   <pic:blipFill>
@@ -57,7 +57,7 @@
                   <pic:spPr>
                     <a:xfrm>
                       <a:off x="0" y="0"/>
-                      <a:ext cx="5731510" cy="3060065"/>
+                      <a:ext cx="5731510" cy="2234565"/>
                     </a:xfrm>
                     <a:prstGeom prst="rect">
                       <a:avLst/>

</xml_diff>